<commit_message>
Cambios Doc Lab4 Final
</commit_message>
<xml_diff>
--- a/Docs/Observaciones-Lab 4.docx
+++ b/Docs/Observaciones-Lab 4.docx
@@ -40,7 +40,21 @@
           <w:noProof w:val="0"/>
           <w:lang w:val="es-419"/>
         </w:rPr>
-        <w:t xml:space="preserve">1 Cod </w:t>
+        <w:t xml:space="preserve">1 </w:t>
+      </w:r>
+      <w:r>
+        <w:rPr>
+          <w:noProof w:val="0"/>
+          <w:lang w:val="es-419"/>
+        </w:rPr>
+        <w:t xml:space="preserve">Lucciano Franco </w:t>
+      </w:r>
+      <w:r>
+        <w:rPr>
+          <w:noProof w:val="0"/>
+          <w:lang w:val="es-419"/>
+        </w:rPr>
+        <w:t xml:space="preserve">Cod </w:t>
       </w:r>
       <w:r>
         <w:rPr>
@@ -71,7 +85,21 @@
           <w:noProof w:val="0"/>
           <w:lang w:val="es-419"/>
         </w:rPr>
-        <w:t xml:space="preserve">2 Cod </w:t>
+        <w:t xml:space="preserve">2 </w:t>
+      </w:r>
+      <w:r>
+        <w:rPr>
+          <w:noProof w:val="0"/>
+          <w:lang w:val="es-419"/>
+        </w:rPr>
+        <w:t xml:space="preserve">Lina Ojeda </w:t>
+      </w:r>
+      <w:r>
+        <w:rPr>
+          <w:noProof w:val="0"/>
+          <w:lang w:val="es-419"/>
+        </w:rPr>
+        <w:t xml:space="preserve">Cod </w:t>
       </w:r>
       <w:r>
         <w:rPr>
@@ -243,6 +271,50 @@
                 <w:lang w:val="es-419"/>
               </w:rPr>
             </w:pPr>
+            <w:r>
+              <w:rPr>
+                <w:rFonts w:ascii="Dax-Regular" w:hAnsi="Dax-Regular"/>
+                <w:noProof w:val="0"/>
+                <w:lang w:val="es-419"/>
+              </w:rPr>
+              <w:t xml:space="preserve">AMD Ryzen 5 4500U </w:t>
+            </w:r>
+            <w:proofErr w:type="spellStart"/>
+            <w:r>
+              <w:rPr>
+                <w:rFonts w:ascii="Dax-Regular" w:hAnsi="Dax-Regular"/>
+                <w:noProof w:val="0"/>
+                <w:lang w:val="es-419"/>
+              </w:rPr>
+              <w:t>with</w:t>
+            </w:r>
+            <w:proofErr w:type="spellEnd"/>
+            <w:r>
+              <w:rPr>
+                <w:rFonts w:ascii="Dax-Regular" w:hAnsi="Dax-Regular"/>
+                <w:noProof w:val="0"/>
+                <w:lang w:val="es-419"/>
+              </w:rPr>
+              <w:t xml:space="preserve"> Radeon </w:t>
+            </w:r>
+            <w:proofErr w:type="spellStart"/>
+            <w:r>
+              <w:rPr>
+                <w:rFonts w:ascii="Dax-Regular" w:hAnsi="Dax-Regular"/>
+                <w:noProof w:val="0"/>
+                <w:lang w:val="es-419"/>
+              </w:rPr>
+              <w:t>Graphics</w:t>
+            </w:r>
+            <w:proofErr w:type="spellEnd"/>
+            <w:r>
+              <w:rPr>
+                <w:rFonts w:ascii="Dax-Regular" w:hAnsi="Dax-Regular"/>
+                <w:noProof w:val="0"/>
+                <w:lang w:val="es-419"/>
+              </w:rPr>
+              <w:t xml:space="preserve">            2.38 GHz</w:t>
+            </w:r>
           </w:p>
         </w:tc>
         <w:tc>
@@ -313,6 +385,14 @@
                 <w:lang w:val="es-419"/>
               </w:rPr>
             </w:pPr>
+            <w:r>
+              <w:rPr>
+                <w:rFonts w:ascii="Dax-Regular" w:hAnsi="Dax-Regular"/>
+                <w:noProof w:val="0"/>
+                <w:lang w:val="es-419"/>
+              </w:rPr>
+              <w:t>8 GB DDR4</w:t>
+            </w:r>
           </w:p>
         </w:tc>
         <w:tc>
@@ -384,6 +464,14 @@
                 <w:lang w:val="es-419"/>
               </w:rPr>
             </w:pPr>
+            <w:r>
+              <w:rPr>
+                <w:rFonts w:ascii="Dax-Regular" w:hAnsi="Dax-Regular"/>
+                <w:noProof w:val="0"/>
+                <w:lang w:val="es-419"/>
+              </w:rPr>
+              <w:t>Windows 11 Pro 64 bits</w:t>
+            </w:r>
           </w:p>
         </w:tc>
         <w:tc>
@@ -925,14 +1013,7 @@
                 <w:rFonts w:ascii="Dax-Regular" w:eastAsia="Times New Roman" w:hAnsi="Dax-Regular" w:cs="Calibri"/>
                 <w:color w:val="000000"/>
               </w:rPr>
-              <w:t>4</w:t>
-            </w:r>
-            <w:r>
-              <w:rPr>
-                <w:rFonts w:ascii="Dax-Regular" w:eastAsia="Times New Roman" w:hAnsi="Dax-Regular" w:cs="Calibri"/>
-                <w:color w:val="000000"/>
-              </w:rPr>
-              <w:t>1.67</w:t>
+              <w:t>41.67</w:t>
             </w:r>
           </w:p>
         </w:tc>
@@ -2284,6 +2365,17 @@
           <w:lang w:val="es-419"/>
         </w:rPr>
       </w:pPr>
+    </w:p>
+    <w:p>
+      <w:pPr>
+        <w:pStyle w:val="Ttulo1"/>
+        <w:rPr>
+          <w:b/>
+          <w:bCs/>
+          <w:noProof w:val="0"/>
+          <w:lang w:val="es-419"/>
+        </w:rPr>
+      </w:pPr>
       <w:r>
         <w:rPr>
           <w:b/>
@@ -2320,12 +2412,12 @@
         <w:tblLook w:val="04A0" w:firstRow="1" w:lastRow="0" w:firstColumn="1" w:lastColumn="0" w:noHBand="0" w:noVBand="1"/>
       </w:tblPr>
       <w:tblGrid>
-        <w:gridCol w:w="2059"/>
-        <w:gridCol w:w="2353"/>
-        <w:gridCol w:w="1463"/>
-        <w:gridCol w:w="1083"/>
-        <w:gridCol w:w="1163"/>
-        <w:gridCol w:w="1239"/>
+        <w:gridCol w:w="2016"/>
+        <w:gridCol w:w="2301"/>
+        <w:gridCol w:w="1441"/>
+        <w:gridCol w:w="1094"/>
+        <w:gridCol w:w="1282"/>
+        <w:gridCol w:w="1226"/>
       </w:tblGrid>
       <w:tr>
         <w:trPr>
@@ -2603,6 +2695,13 @@
                 <w:color w:val="000000"/>
               </w:rPr>
             </w:pPr>
+            <w:r>
+              <w:rPr>
+                <w:rFonts w:ascii="Dax-Regular" w:eastAsia="Times New Roman" w:hAnsi="Dax-Regular" w:cs="Calibri"/>
+                <w:color w:val="000000"/>
+              </w:rPr>
+              <w:t>384</w:t>
+            </w:r>
           </w:p>
         </w:tc>
         <w:tc>
@@ -2626,6 +2725,13 @@
                 <w:color w:val="000000"/>
               </w:rPr>
             </w:pPr>
+            <w:r>
+              <w:rPr>
+                <w:rFonts w:ascii="Dax-Regular" w:eastAsia="Times New Roman" w:hAnsi="Dax-Regular" w:cs="Calibri"/>
+                <w:color w:val="000000"/>
+              </w:rPr>
+              <w:t>9,04</w:t>
+            </w:r>
           </w:p>
         </w:tc>
         <w:tc>
@@ -2649,6 +2755,13 @@
                 <w:color w:val="000000"/>
               </w:rPr>
             </w:pPr>
+            <w:r>
+              <w:rPr>
+                <w:rFonts w:ascii="Dax-Regular" w:eastAsia="Times New Roman" w:hAnsi="Dax-Regular" w:cs="Calibri"/>
+                <w:color w:val="000000"/>
+              </w:rPr>
+              <w:t>49,91</w:t>
+            </w:r>
           </w:p>
         </w:tc>
         <w:tc>
@@ -2672,6 +2785,13 @@
                 <w:color w:val="000000"/>
               </w:rPr>
             </w:pPr>
+            <w:r>
+              <w:rPr>
+                <w:rFonts w:ascii="Dax-Regular" w:eastAsia="Times New Roman" w:hAnsi="Dax-Regular" w:cs="Calibri"/>
+                <w:color w:val="000000"/>
+              </w:rPr>
+              <w:t>1.398,52</w:t>
+            </w:r>
           </w:p>
         </w:tc>
         <w:tc>
@@ -2695,6 +2815,13 @@
                 <w:color w:val="000000"/>
               </w:rPr>
             </w:pPr>
+            <w:r>
+              <w:rPr>
+                <w:rFonts w:ascii="Dax-Regular" w:eastAsia="Times New Roman" w:hAnsi="Dax-Regular" w:cs="Calibri"/>
+                <w:color w:val="000000"/>
+              </w:rPr>
+              <w:t>56,093</w:t>
+            </w:r>
           </w:p>
         </w:tc>
       </w:tr>
@@ -2729,7 +2856,6 @@
                 <w:rFonts w:ascii="Dax-Regular" w:eastAsia="Times New Roman" w:hAnsi="Dax-Regular" w:cs="Calibri"/>
                 <w:color w:val="000000"/>
               </w:rPr>
-              <w:lastRenderedPageBreak/>
               <w:t>100.00%</w:t>
             </w:r>
           </w:p>
@@ -2756,6 +2882,13 @@
                 <w:color w:val="000000"/>
               </w:rPr>
             </w:pPr>
+            <w:r>
+              <w:rPr>
+                <w:rFonts w:ascii="Dax-Regular" w:eastAsia="Times New Roman" w:hAnsi="Dax-Regular" w:cs="Calibri"/>
+                <w:color w:val="000000"/>
+              </w:rPr>
+              <w:t>768</w:t>
+            </w:r>
           </w:p>
         </w:tc>
         <w:tc>
@@ -2779,6 +2912,13 @@
                 <w:color w:val="000000"/>
               </w:rPr>
             </w:pPr>
+            <w:r>
+              <w:rPr>
+                <w:rFonts w:ascii="Dax-Regular" w:eastAsia="Times New Roman" w:hAnsi="Dax-Regular" w:cs="Calibri"/>
+                <w:color w:val="000000"/>
+              </w:rPr>
+              <w:t>16,76</w:t>
+            </w:r>
           </w:p>
         </w:tc>
         <w:tc>
@@ -2802,6 +2942,13 @@
                 <w:color w:val="000000"/>
               </w:rPr>
             </w:pPr>
+            <w:r>
+              <w:rPr>
+                <w:rFonts w:ascii="Dax-Regular" w:eastAsia="Times New Roman" w:hAnsi="Dax-Regular" w:cs="Calibri"/>
+                <w:color w:val="000000"/>
+              </w:rPr>
+              <w:t>89,81</w:t>
+            </w:r>
           </w:p>
         </w:tc>
         <w:tc>
@@ -2825,6 +2972,13 @@
                 <w:color w:val="000000"/>
               </w:rPr>
             </w:pPr>
+            <w:r>
+              <w:rPr>
+                <w:rFonts w:ascii="Dax-Regular" w:eastAsia="Times New Roman" w:hAnsi="Dax-Regular" w:cs="Calibri"/>
+                <w:color w:val="000000"/>
+              </w:rPr>
+              <w:t>3.286,0</w:t>
+            </w:r>
           </w:p>
         </w:tc>
         <w:tc>
@@ -2848,6 +3002,13 @@
                 <w:color w:val="000000"/>
               </w:rPr>
             </w:pPr>
+            <w:r>
+              <w:rPr>
+                <w:rFonts w:ascii="Dax-Regular" w:eastAsia="Times New Roman" w:hAnsi="Dax-Regular" w:cs="Calibri"/>
+                <w:color w:val="000000"/>
+              </w:rPr>
+              <w:t>98,96</w:t>
+            </w:r>
           </w:p>
         </w:tc>
       </w:tr>
@@ -2909,12 +3070,12 @@
         <w:tblLook w:val="04A0" w:firstRow="1" w:lastRow="0" w:firstColumn="1" w:lastColumn="0" w:noHBand="0" w:noVBand="1"/>
       </w:tblPr>
       <w:tblGrid>
-        <w:gridCol w:w="2024"/>
-        <w:gridCol w:w="2456"/>
-        <w:gridCol w:w="1446"/>
-        <w:gridCol w:w="1066"/>
-        <w:gridCol w:w="1146"/>
-        <w:gridCol w:w="1222"/>
+        <w:gridCol w:w="1893"/>
+        <w:gridCol w:w="2302"/>
+        <w:gridCol w:w="1380"/>
+        <w:gridCol w:w="1243"/>
+        <w:gridCol w:w="1307"/>
+        <w:gridCol w:w="1235"/>
       </w:tblGrid>
       <w:tr>
         <w:trPr>
@@ -3192,6 +3353,13 @@
                 <w:color w:val="000000"/>
               </w:rPr>
             </w:pPr>
+            <w:r>
+              <w:rPr>
+                <w:rFonts w:ascii="Dax-Regular" w:eastAsia="Times New Roman" w:hAnsi="Dax-Regular" w:cs="Calibri"/>
+                <w:color w:val="000000"/>
+              </w:rPr>
+              <w:t>384</w:t>
+            </w:r>
           </w:p>
         </w:tc>
         <w:tc>
@@ -3215,6 +3383,13 @@
                 <w:color w:val="000000"/>
               </w:rPr>
             </w:pPr>
+            <w:r>
+              <w:rPr>
+                <w:rFonts w:ascii="Dax-Regular" w:eastAsia="Times New Roman" w:hAnsi="Dax-Regular" w:cs="Calibri"/>
+                <w:color w:val="000000"/>
+              </w:rPr>
+              <w:t>21,887</w:t>
+            </w:r>
           </w:p>
         </w:tc>
         <w:tc>
@@ -3238,6 +3413,13 @@
                 <w:color w:val="000000"/>
               </w:rPr>
             </w:pPr>
+            <w:r>
+              <w:rPr>
+                <w:rFonts w:ascii="Dax-Regular" w:eastAsia="Times New Roman" w:hAnsi="Dax-Regular" w:cs="Calibri"/>
+                <w:color w:val="000000"/>
+              </w:rPr>
+              <w:t>101,1155</w:t>
+            </w:r>
           </w:p>
         </w:tc>
         <w:tc>
@@ -3261,6 +3443,13 @@
                 <w:color w:val="000000"/>
               </w:rPr>
             </w:pPr>
+            <w:r>
+              <w:rPr>
+                <w:rFonts w:ascii="Dax-Regular" w:eastAsia="Times New Roman" w:hAnsi="Dax-Regular" w:cs="Calibri"/>
+                <w:color w:val="000000"/>
+              </w:rPr>
+              <w:t>3.905,54</w:t>
+            </w:r>
           </w:p>
         </w:tc>
         <w:tc>
@@ -3284,6 +3473,13 @@
                 <w:color w:val="000000"/>
               </w:rPr>
             </w:pPr>
+            <w:r>
+              <w:rPr>
+                <w:rFonts w:ascii="Dax-Regular" w:eastAsia="Times New Roman" w:hAnsi="Dax-Regular" w:cs="Calibri"/>
+                <w:color w:val="000000"/>
+              </w:rPr>
+              <w:t>79,162</w:t>
+            </w:r>
           </w:p>
         </w:tc>
       </w:tr>
@@ -3344,6 +3540,13 @@
                 <w:color w:val="000000"/>
               </w:rPr>
             </w:pPr>
+            <w:r>
+              <w:rPr>
+                <w:rFonts w:ascii="Dax-Regular" w:eastAsia="Times New Roman" w:hAnsi="Dax-Regular" w:cs="Calibri"/>
+                <w:color w:val="000000"/>
+              </w:rPr>
+              <w:t>768</w:t>
+            </w:r>
           </w:p>
         </w:tc>
         <w:tc>
@@ -3367,6 +3570,13 @@
                 <w:color w:val="000000"/>
               </w:rPr>
             </w:pPr>
+            <w:r>
+              <w:rPr>
+                <w:rFonts w:ascii="Dax-Regular" w:eastAsia="Times New Roman" w:hAnsi="Dax-Regular" w:cs="Calibri"/>
+                <w:color w:val="000000"/>
+              </w:rPr>
+              <w:t>74,511</w:t>
+            </w:r>
           </w:p>
         </w:tc>
         <w:tc>
@@ -3390,6 +3600,13 @@
                 <w:color w:val="000000"/>
               </w:rPr>
             </w:pPr>
+            <w:r>
+              <w:rPr>
+                <w:rFonts w:ascii="Dax-Regular" w:eastAsia="Times New Roman" w:hAnsi="Dax-Regular" w:cs="Calibri"/>
+                <w:color w:val="000000"/>
+              </w:rPr>
+              <w:t>405,02</w:t>
+            </w:r>
           </w:p>
         </w:tc>
         <w:tc>
@@ -3413,6 +3630,13 @@
                 <w:color w:val="000000"/>
               </w:rPr>
             </w:pPr>
+            <w:r>
+              <w:rPr>
+                <w:rFonts w:ascii="Dax-Regular" w:eastAsia="Times New Roman" w:hAnsi="Dax-Regular" w:cs="Calibri"/>
+                <w:color w:val="000000"/>
+              </w:rPr>
+              <w:t>24.477,79</w:t>
+            </w:r>
           </w:p>
         </w:tc>
         <w:tc>
@@ -3436,6 +3660,13 @@
                 <w:color w:val="000000"/>
               </w:rPr>
             </w:pPr>
+            <w:r>
+              <w:rPr>
+                <w:rFonts w:ascii="Dax-Regular" w:eastAsia="Times New Roman" w:hAnsi="Dax-Regular" w:cs="Calibri"/>
+                <w:color w:val="000000"/>
+              </w:rPr>
+              <w:t>250,978</w:t>
+            </w:r>
           </w:p>
         </w:tc>
       </w:tr>
@@ -6150,15 +6381,6 @@
 </file>
 
 <file path=customXml/item1.xml><?xml version="1.0" encoding="utf-8"?>
-<?mso-contentType ?>
-<FormTemplates xmlns="http://schemas.microsoft.com/sharepoint/v3/contenttype/forms">
-  <Display>DocumentLibraryForm</Display>
-  <Edit>DocumentLibraryForm</Edit>
-  <New>DocumentLibraryForm</New>
-</FormTemplates>
-</file>
-
-<file path=customXml/item2.xml><?xml version="1.0" encoding="utf-8"?>
 <ct:contentTypeSchema xmlns:ct="http://schemas.microsoft.com/office/2006/metadata/contentType" xmlns:ma="http://schemas.microsoft.com/office/2006/metadata/properties/metaAttributes" ct:_="" ma:_="" ma:contentTypeName="Documento" ma:contentTypeID="0x01010023858CF01A2EF24688B692775F4C60A4" ma:contentTypeVersion="12" ma:contentTypeDescription="Crear nuevo documento." ma:contentTypeScope="" ma:versionID="6ca5caf3e573104b48cd489fb7ebf238">
   <xsd:schema xmlns:xsd="http://www.w3.org/2001/XMLSchema" xmlns:xs="http://www.w3.org/2001/XMLSchema" xmlns:p="http://schemas.microsoft.com/office/2006/metadata/properties" xmlns:ns2="164883f8-7691-4ecf-b54a-664c0d0edefe" xmlns:ns3="85e30bcc-d76c-4413-8e4d-2dce22fb0743" targetNamespace="http://schemas.microsoft.com/office/2006/metadata/properties" ma:root="true" ma:fieldsID="f8ff97dc266d6a6a16fe4e7cad907b60" ns2:_="" ns3:_="">
     <xsd:import namespace="164883f8-7691-4ecf-b54a-664c0d0edefe"/>
@@ -6375,6 +6597,15 @@
 </ct:contentTypeSchema>
 </file>
 
+<file path=customXml/item2.xml><?xml version="1.0" encoding="utf-8"?>
+<?mso-contentType ?>
+<FormTemplates xmlns="http://schemas.microsoft.com/sharepoint/v3/contenttype/forms">
+  <Display>DocumentLibraryForm</Display>
+  <Edit>DocumentLibraryForm</Edit>
+  <New>DocumentLibraryForm</New>
+</FormTemplates>
+</file>
+
 <file path=customXml/item3.xml><?xml version="1.0" encoding="utf-8"?>
 <p:properties xmlns:p="http://schemas.microsoft.com/office/2006/metadata/properties" xmlns:xsi="http://www.w3.org/2001/XMLSchema-instance" xmlns:pc="http://schemas.microsoft.com/office/infopath/2007/PartnerControls">
   <documentManagement>
@@ -6485,14 +6716,6 @@
 </file>
 
 <file path=customXml/itemProps1.xml><?xml version="1.0" encoding="utf-8"?>
-<ds:datastoreItem xmlns:ds="http://schemas.openxmlformats.org/officeDocument/2006/customXml" ds:itemID="{7DBE8262-9C92-4A1B-85FF-A533173B85D6}">
-  <ds:schemaRefs>
-    <ds:schemaRef ds:uri="http://schemas.microsoft.com/sharepoint/v3/contenttype/forms"/>
-  </ds:schemaRefs>
-</ds:datastoreItem>
-</file>
-
-<file path=customXml/itemProps2.xml><?xml version="1.0" encoding="utf-8"?>
 <ds:datastoreItem xmlns:ds="http://schemas.openxmlformats.org/officeDocument/2006/customXml" ds:itemID="{570DB6D3-8E6B-4426-9C2D-AC98993DD9BC}">
   <ds:schemaRefs>
     <ds:schemaRef ds:uri="http://schemas.microsoft.com/office/2006/metadata/contentType"/>
@@ -6511,6 +6734,14 @@
 </ds:datastoreItem>
 </file>
 
+<file path=customXml/itemProps2.xml><?xml version="1.0" encoding="utf-8"?>
+<ds:datastoreItem xmlns:ds="http://schemas.openxmlformats.org/officeDocument/2006/customXml" ds:itemID="{7DBE8262-9C92-4A1B-85FF-A533173B85D6}">
+  <ds:schemaRefs>
+    <ds:schemaRef ds:uri="http://schemas.microsoft.com/sharepoint/v3/contenttype/forms"/>
+  </ds:schemaRefs>
+</ds:datastoreItem>
+</file>
+
 <file path=customXml/itemProps3.xml><?xml version="1.0" encoding="utf-8"?>
 <ds:datastoreItem xmlns:ds="http://schemas.openxmlformats.org/officeDocument/2006/customXml" ds:itemID="{D8D55360-DA4E-4EE6-A532-0D8BE99E30A4}">
   <ds:schemaRefs>

</xml_diff>